<commit_message>
more app id changes
</commit_message>
<xml_diff>
--- a/doc/MS Excel Addin with Static Web App - Permissions  (1).docx
+++ b/doc/MS Excel Addin with Static Web App - Permissions  (1).docx
@@ -1,6 +1,6 @@
 
 <file path=word/document.xml><?xml version="1.0" encoding="utf-8"?>
-<w:document xmlns:wpc="http://schemas.microsoft.com/office/word/2010/wordprocessingCanvas" xmlns:cx="http://schemas.microsoft.com/office/drawing/2014/chartex" xmlns:cx1="http://schemas.microsoft.com/office/drawing/2015/9/8/chartex" xmlns:cx2="http://schemas.microsoft.com/office/drawing/2015/10/21/chartex" xmlns:cx3="http://schemas.microsoft.com/office/drawing/2016/5/9/chartex" xmlns:cx4="http://schemas.microsoft.com/office/drawing/2016/5/10/chartex" xmlns:cx5="http://schemas.microsoft.com/office/drawing/2016/5/11/chartex" xmlns:cx6="http://schemas.microsoft.com/office/drawing/2016/5/12/chartex" xmlns:cx7="http://schemas.microsoft.com/office/drawing/2016/5/13/chartex" xmlns:cx8="http://schemas.microsoft.com/office/drawing/2016/5/14/chartex" xmlns:mc="http://schemas.openxmlformats.org/markup-compatibility/2006" xmlns:aink="http://schemas.microsoft.com/office/drawing/2016/ink" xmlns:am3d="http://schemas.microsoft.com/office/drawing/2017/model3d" xmlns:o="urn:schemas-microsoft-com:office:office" xmlns:oel="http://schemas.microsoft.com/office/2019/extlst" xmlns:r="http://schemas.openxmlformats.org/officeDocument/2006/relationships" xmlns:m="http://schemas.openxmlformats.org/officeDocument/2006/math" xmlns:v="urn:schemas-microsoft-com:vml" xmlns:wp14="http://schemas.microsoft.com/office/word/2010/wordprocessingDrawing" xmlns:wp="http://schemas.openxmlformats.org/drawingml/2006/wordprocessingDrawing" xmlns:w10="urn:schemas-microsoft-com:office:word" xmlns:w="http://schemas.openxmlformats.org/wordprocessingml/2006/main" xmlns:w14="http://schemas.microsoft.com/office/word/2010/wordml" xmlns:w15="http://schemas.microsoft.com/office/word/2012/wordml" xmlns:w16cex="http://schemas.microsoft.com/office/word/2018/wordml/cex" xmlns:w16cid="http://schemas.microsoft.com/office/word/2016/wordml/cid" xmlns:w16="http://schemas.microsoft.com/office/word/2018/wordml" xmlns:w16du="http://schemas.microsoft.com/office/word/2023/wordml/word16du" xmlns:w16sdtdh="http://schemas.microsoft.com/office/word/2020/wordml/sdtdatahash" xmlns:w16se="http://schemas.microsoft.com/office/word/2015/wordml/symex" xmlns:wpg="http://schemas.microsoft.com/office/word/2010/wordprocessingGroup" xmlns:wpi="http://schemas.microsoft.com/office/word/2010/wordprocessingInk" xmlns:wne="http://schemas.microsoft.com/office/word/2006/wordml" xmlns:wps="http://schemas.microsoft.com/office/word/2010/wordprocessingShape" mc:Ignorable="w14 w15 w16se w16cid w16 w16cex w16sdtdh wp14">
+<w:document xmlns:wpc="http://schemas.microsoft.com/office/word/2010/wordprocessingCanvas" xmlns:cx="http://schemas.microsoft.com/office/drawing/2014/chartex" xmlns:cx1="http://schemas.microsoft.com/office/drawing/2015/9/8/chartex" xmlns:cx2="http://schemas.microsoft.com/office/drawing/2015/10/21/chartex" xmlns:cx3="http://schemas.microsoft.com/office/drawing/2016/5/9/chartex" xmlns:cx4="http://schemas.microsoft.com/office/drawing/2016/5/10/chartex" xmlns:cx5="http://schemas.microsoft.com/office/drawing/2016/5/11/chartex" xmlns:cx6="http://schemas.microsoft.com/office/drawing/2016/5/12/chartex" xmlns:cx7="http://schemas.microsoft.com/office/drawing/2016/5/13/chartex" xmlns:cx8="http://schemas.microsoft.com/office/drawing/2016/5/14/chartex" xmlns:mc="http://schemas.openxmlformats.org/markup-compatibility/2006" xmlns:aink="http://schemas.microsoft.com/office/drawing/2016/ink" xmlns:am3d="http://schemas.microsoft.com/office/drawing/2017/model3d" xmlns:o="urn:schemas-microsoft-com:office:office" xmlns:oel="http://schemas.microsoft.com/office/2019/extlst" xmlns:r="http://schemas.openxmlformats.org/officeDocument/2006/relationships" xmlns:m="http://schemas.openxmlformats.org/officeDocument/2006/math" xmlns:v="urn:schemas-microsoft-com:vml" xmlns:wp14="http://schemas.microsoft.com/office/word/2010/wordprocessingDrawing" xmlns:wp="http://schemas.openxmlformats.org/drawingml/2006/wordprocessingDrawing" xmlns:w10="urn:schemas-microsoft-com:office:word" xmlns:w="http://schemas.openxmlformats.org/wordprocessingml/2006/main" xmlns:w14="http://schemas.microsoft.com/office/word/2010/wordml" xmlns:w15="http://schemas.microsoft.com/office/word/2012/wordml" xmlns:w16cex="http://schemas.microsoft.com/office/word/2018/wordml/cex" xmlns:w16cid="http://schemas.microsoft.com/office/word/2016/wordml/cid" xmlns:w16="http://schemas.microsoft.com/office/word/2018/wordml" xmlns:w16sdtdh="http://schemas.microsoft.com/office/word/2020/wordml/sdtdatahash" xmlns:w16se="http://schemas.microsoft.com/office/word/2015/wordml/symex" xmlns:wpg="http://schemas.microsoft.com/office/word/2010/wordprocessingGroup" xmlns:wpi="http://schemas.microsoft.com/office/word/2010/wordprocessingInk" xmlns:wne="http://schemas.microsoft.com/office/word/2006/wordml" xmlns:wps="http://schemas.microsoft.com/office/word/2010/wordprocessingShape" mc:Ignorable="w14 w15 w16se w16cid w16 w16cex w16sdtdh wp14">
   <w:body>
     <w:p>
       <w:pPr>
@@ -50,6 +50,7 @@
       </w:pPr>
       <w:r>
         <w:rPr>
+          <w:noProof/>
           <w:lang w:val="en-US"/>
         </w:rPr>
         <w:drawing>
@@ -129,6 +130,7 @@
       </w:pPr>
       <w:r>
         <w:rPr>
+          <w:noProof/>
           <w:lang w:val="en-US"/>
         </w:rPr>
         <w:drawing>
@@ -208,6 +210,7 @@
       </w:pPr>
       <w:r>
         <w:rPr>
+          <w:noProof/>
           <w:lang w:val="en-US"/>
         </w:rPr>
         <w:lastRenderedPageBreak/>
@@ -301,6 +304,7 @@
       </w:pPr>
       <w:r>
         <w:rPr>
+          <w:noProof/>
           <w:lang w:val="en-US"/>
         </w:rPr>
         <w:drawing>
@@ -346,17 +350,43 @@
           <w:lang w:val="en-US"/>
         </w:rPr>
       </w:pPr>
-    </w:p>
-    <w:p>
-      <w:pPr>
-        <w:rPr>
-          <w:lang w:val="en-US"/>
-        </w:rPr>
-      </w:pPr>
-      <w:r>
-        <w:rPr>
-          <w:lang w:val="en-US"/>
-        </w:rPr>
+      <w:r>
+        <w:rPr>
+          <w:lang w:val="en-US"/>
+        </w:rPr>
+        <w:t>Replace all instances the</w:t>
+      </w:r>
+      <w:r>
+        <w:rPr>
+          <w:lang w:val="en-US"/>
+        </w:rPr>
+        <w:t xml:space="preserve"> boilerplate</w:t>
+      </w:r>
+      <w:r>
+        <w:rPr>
+          <w:lang w:val="en-US"/>
+        </w:rPr>
+        <w:t xml:space="preserve"> app id with the new app id noted above.</w:t>
+      </w:r>
+    </w:p>
+    <w:p>
+      <w:pPr>
+        <w:rPr>
+          <w:lang w:val="en-US"/>
+        </w:rPr>
+      </w:pPr>
+    </w:p>
+    <w:p>
+      <w:pPr>
+        <w:rPr>
+          <w:lang w:val="en-US"/>
+        </w:rPr>
+      </w:pPr>
+      <w:r>
+        <w:rPr>
+          <w:lang w:val="en-US"/>
+        </w:rPr>
+        <w:lastRenderedPageBreak/>
         <w:t xml:space="preserve">Select </w:t>
       </w:r>
       <w:r>
@@ -380,9 +410,9 @@
       </w:pPr>
       <w:r>
         <w:rPr>
-          <w:lang w:val="en-US"/>
-        </w:rPr>
-        <w:lastRenderedPageBreak/>
+          <w:noProof/>
+          <w:lang w:val="en-US"/>
+        </w:rPr>
         <w:drawing>
           <wp:inline distT="0" distB="0" distL="0" distR="0" wp14:anchorId="2970FF47" wp14:editId="4594D2AC">
             <wp:extent cx="5731510" cy="1851025"/>
@@ -474,6 +504,7 @@
       </w:pPr>
       <w:r>
         <w:rPr>
+          <w:noProof/>
           <w:lang w:val="en-US"/>
         </w:rPr>
         <w:drawing>
@@ -635,31 +666,18 @@
           <w:color w:val="FF0000"/>
           <w:lang w:val="en-US"/>
         </w:rPr>
-        <w:t>Please note: In place of https://</w:t>
-      </w:r>
-      <w:r>
-        <w:rPr>
-          <w:color w:val="FF0000"/>
-          <w:lang w:val="en-US"/>
-        </w:rPr>
-        <w:t>brave-beach-05fccac0f.3.azurestaticapps.net</w:t>
-      </w:r>
-      <w:r>
-        <w:rPr>
-          <w:color w:val="FF0000"/>
-          <w:lang w:val="en-US"/>
-        </w:rPr>
-        <w:t xml:space="preserve"> , replace the url of the statsi web app where you deploy your addin.</w:t>
-      </w:r>
-    </w:p>
-    <w:p>
-      <w:pPr>
-        <w:rPr>
-          <w:lang w:val="en-US"/>
-        </w:rPr>
-      </w:pPr>
-      <w:r>
-        <w:rPr>
+        <w:t>Please note: In place of https://brave-beach-05fccac0f.3.azurestaticapps.net , replace the url of the statsi web app where you deploy your addin.</w:t>
+      </w:r>
+    </w:p>
+    <w:p>
+      <w:pPr>
+        <w:rPr>
+          <w:lang w:val="en-US"/>
+        </w:rPr>
+      </w:pPr>
+      <w:r>
+        <w:rPr>
+          <w:noProof/>
           <w:lang w:val="en-US"/>
         </w:rPr>
         <w:lastRenderedPageBreak/>
@@ -838,6 +856,7 @@
       </w:pPr>
       <w:r>
         <w:rPr>
+          <w:noProof/>
           <w:lang w:val="en-US"/>
         </w:rPr>
         <w:lastRenderedPageBreak/>
@@ -908,7 +927,7 @@
 </file>
 
 <file path=word/numbering.xml><?xml version="1.0" encoding="utf-8"?>
-<w:numbering xmlns:wpc="http://schemas.microsoft.com/office/word/2010/wordprocessingCanvas" xmlns:cx="http://schemas.microsoft.com/office/drawing/2014/chartex" xmlns:cx1="http://schemas.microsoft.com/office/drawing/2015/9/8/chartex" xmlns:cx2="http://schemas.microsoft.com/office/drawing/2015/10/21/chartex" xmlns:cx3="http://schemas.microsoft.com/office/drawing/2016/5/9/chartex" xmlns:cx4="http://schemas.microsoft.com/office/drawing/2016/5/10/chartex" xmlns:cx5="http://schemas.microsoft.com/office/drawing/2016/5/11/chartex" xmlns:cx6="http://schemas.microsoft.com/office/drawing/2016/5/12/chartex" xmlns:cx7="http://schemas.microsoft.com/office/drawing/2016/5/13/chartex" xmlns:cx8="http://schemas.microsoft.com/office/drawing/2016/5/14/chartex" xmlns:mc="http://schemas.openxmlformats.org/markup-compatibility/2006" xmlns:aink="http://schemas.microsoft.com/office/drawing/2016/ink" xmlns:am3d="http://schemas.microsoft.com/office/drawing/2017/model3d" xmlns:o="urn:schemas-microsoft-com:office:office" xmlns:oel="http://schemas.microsoft.com/office/2019/extlst" xmlns:r="http://schemas.openxmlformats.org/officeDocument/2006/relationships" xmlns:m="http://schemas.openxmlformats.org/officeDocument/2006/math" xmlns:v="urn:schemas-microsoft-com:vml" xmlns:wp14="http://schemas.microsoft.com/office/word/2010/wordprocessingDrawing" xmlns:wp="http://schemas.openxmlformats.org/drawingml/2006/wordprocessingDrawing" xmlns:w10="urn:schemas-microsoft-com:office:word" xmlns:w="http://schemas.openxmlformats.org/wordprocessingml/2006/main" xmlns:w14="http://schemas.microsoft.com/office/word/2010/wordml" xmlns:w15="http://schemas.microsoft.com/office/word/2012/wordml" xmlns:w16cex="http://schemas.microsoft.com/office/word/2018/wordml/cex" xmlns:w16cid="http://schemas.microsoft.com/office/word/2016/wordml/cid" xmlns:w16="http://schemas.microsoft.com/office/word/2018/wordml" xmlns:w16du="http://schemas.microsoft.com/office/word/2023/wordml/word16du" xmlns:w16sdtdh="http://schemas.microsoft.com/office/word/2020/wordml/sdtdatahash" xmlns:w16se="http://schemas.microsoft.com/office/word/2015/wordml/symex" xmlns:wpg="http://schemas.microsoft.com/office/word/2010/wordprocessingGroup" xmlns:wpi="http://schemas.microsoft.com/office/word/2010/wordprocessingInk" xmlns:wne="http://schemas.microsoft.com/office/word/2006/wordml" xmlns:wps="http://schemas.microsoft.com/office/word/2010/wordprocessingShape" mc:Ignorable="w14 w15 w16se w16cid w16 w16cex w16sdtdh wp14">
+<w:numbering xmlns:wpc="http://schemas.microsoft.com/office/word/2010/wordprocessingCanvas" xmlns:cx="http://schemas.microsoft.com/office/drawing/2014/chartex" xmlns:cx1="http://schemas.microsoft.com/office/drawing/2015/9/8/chartex" xmlns:cx2="http://schemas.microsoft.com/office/drawing/2015/10/21/chartex" xmlns:cx3="http://schemas.microsoft.com/office/drawing/2016/5/9/chartex" xmlns:cx4="http://schemas.microsoft.com/office/drawing/2016/5/10/chartex" xmlns:cx5="http://schemas.microsoft.com/office/drawing/2016/5/11/chartex" xmlns:cx6="http://schemas.microsoft.com/office/drawing/2016/5/12/chartex" xmlns:cx7="http://schemas.microsoft.com/office/drawing/2016/5/13/chartex" xmlns:cx8="http://schemas.microsoft.com/office/drawing/2016/5/14/chartex" xmlns:mc="http://schemas.openxmlformats.org/markup-compatibility/2006" xmlns:aink="http://schemas.microsoft.com/office/drawing/2016/ink" xmlns:am3d="http://schemas.microsoft.com/office/drawing/2017/model3d" xmlns:o="urn:schemas-microsoft-com:office:office" xmlns:oel="http://schemas.microsoft.com/office/2019/extlst" xmlns:r="http://schemas.openxmlformats.org/officeDocument/2006/relationships" xmlns:m="http://schemas.openxmlformats.org/officeDocument/2006/math" xmlns:v="urn:schemas-microsoft-com:vml" xmlns:wp14="http://schemas.microsoft.com/office/word/2010/wordprocessingDrawing" xmlns:wp="http://schemas.openxmlformats.org/drawingml/2006/wordprocessingDrawing" xmlns:w10="urn:schemas-microsoft-com:office:word" xmlns:w="http://schemas.openxmlformats.org/wordprocessingml/2006/main" xmlns:w14="http://schemas.microsoft.com/office/word/2010/wordml" xmlns:w15="http://schemas.microsoft.com/office/word/2012/wordml" xmlns:w16cex="http://schemas.microsoft.com/office/word/2018/wordml/cex" xmlns:w16cid="http://schemas.microsoft.com/office/word/2016/wordml/cid" xmlns:w16="http://schemas.microsoft.com/office/word/2018/wordml" xmlns:w16sdtdh="http://schemas.microsoft.com/office/word/2020/wordml/sdtdatahash" xmlns:w16se="http://schemas.microsoft.com/office/word/2015/wordml/symex" xmlns:wpg="http://schemas.microsoft.com/office/word/2010/wordprocessingGroup" xmlns:wpi="http://schemas.microsoft.com/office/word/2010/wordprocessingInk" xmlns:wne="http://schemas.microsoft.com/office/word/2006/wordml" xmlns:wps="http://schemas.microsoft.com/office/word/2010/wordprocessingShape" mc:Ignorable="w14 w15 w16se w16cid w16 w16cex w16sdtdh wp14">
   <w:abstractNum w:abstractNumId="0" w15:restartNumberingAfterBreak="0">
     <w:nsid w:val="018D1B98"/>
     <w:multiLevelType w:val="hybridMultilevel"/>
@@ -1429,6 +1448,7 @@
   <w:style w:type="character" w:default="1" w:styleId="DefaultParagraphFont">
     <w:name w:val="Default Paragraph Font"/>
     <w:uiPriority w:val="1"/>
+    <w:semiHidden/>
     <w:unhideWhenUsed/>
   </w:style>
   <w:style w:type="table" w:default="1" w:styleId="TableNormal">

</xml_diff>